<commit_message>
rabbit mq and mongodb
</commit_message>
<xml_diff>
--- a/structure/技术选型.docx
+++ b/structure/技术选型.docx
@@ -527,7 +527,17 @@
                 <w:vertAlign w:val="baseline"/>
                 <w:lang w:val="en-US" w:eastAsia="zh-CN"/>
               </w:rPr>
-              <w:t>0</w:t>
+              <w:t>90</w:t>
+            </w:r>
+            <w:bookmarkStart w:id="0" w:name="_GoBack"/>
+            <w:bookmarkEnd w:id="0"/>
+            <w:r>
+              <w:rPr>
+                <w:rFonts w:hint="eastAsia"/>
+                <w:vertAlign w:val="baseline"/>
+                <w:lang w:val="en-US" w:eastAsia="zh-CN"/>
+              </w:rPr>
+              <w:t>%</w:t>
             </w:r>
           </w:p>
         </w:tc>
@@ -613,8 +623,6 @@
               </w:rPr>
               <w:t>100%</w:t>
             </w:r>
-            <w:bookmarkStart w:id="0" w:name="_GoBack"/>
-            <w:bookmarkEnd w:id="0"/>
           </w:p>
         </w:tc>
       </w:tr>
@@ -636,7 +644,7 @@
           </w:tblCellMar>
         </w:tblPrEx>
         <w:trPr>
-          <w:trHeight w:val="222" w:hRule="atLeast"/>
+          <w:trHeight w:val="293" w:hRule="atLeast"/>
         </w:trPr>
         <w:tc>
           <w:tcPr>
@@ -868,7 +876,7 @@
                 <w:vertAlign w:val="baseline"/>
                 <w:lang w:val="en-US" w:eastAsia="zh-CN"/>
               </w:rPr>
-              <w:t>50%（需要结合业务配置）</w:t>
+              <w:t>80%（需要结合业务配置）</w:t>
             </w:r>
           </w:p>
         </w:tc>
@@ -1036,7 +1044,7 @@
                 <w:vertAlign w:val="baseline"/>
                 <w:lang w:val="en-US" w:eastAsia="zh-CN"/>
               </w:rPr>
-              <w:t>70%</w:t>
+              <w:t>100%</w:t>
             </w:r>
           </w:p>
         </w:tc>

</xml_diff>